<commit_message>
Can save a new product over http and load a product for editing
</commit_message>
<xml_diff>
--- a/doc/User Stories.docx
+++ b/doc/User Stories.docx
@@ -25,36 +25,12 @@
     </w:p>
     <w:p>
       <w:r>
-        <w:t xml:space="preserve">As an admin I can add a new </w:t>
-      </w:r>
-      <w:r>
-        <w:t>cus</w:t>
-      </w:r>
-      <w:r>
-        <w:t>t</w:t>
-      </w:r>
-      <w:r>
-        <w:t>omer</w:t>
-      </w:r>
-      <w:r>
-        <w:t xml:space="preserve"> </w:t>
-      </w:r>
-      <w:r>
-        <w:t xml:space="preserve">account </w:t>
-      </w:r>
-      <w:r>
-        <w:t>by specifying all the information necessary.</w:t>
-      </w:r>
-    </w:p>
-    <w:p>
-      <w:r>
-        <w:t xml:space="preserve">As an admin I can update a </w:t>
-      </w:r>
-      <w:r>
-        <w:t>customer account</w:t>
-      </w:r>
-      <w:r>
-        <w:t xml:space="preserve"> by changing information and saving it</w:t>
+        <w:t>As an admin I can add a new customer account by specifying all the information necessary.</w:t>
+      </w:r>
+    </w:p>
+    <w:p>
+      <w:r>
+        <w:t>As an admin I can update a customer account by changing information and saving it</w:t>
       </w:r>
     </w:p>
     <w:p>
@@ -65,6 +41,85 @@
     <w:p>
       <w:r>
         <w:t>As a customer I can cancel a purchase in progress.</w:t>
+      </w:r>
+    </w:p>
+    <w:p/>
+    <w:p/>
+    <w:p>
+      <w:r>
+        <w:t>Remote Connection:</w:t>
+      </w:r>
+    </w:p>
+    <w:p/>
+    <w:p>
+      <w:r>
+        <w:t xml:space="preserve">A webserver receives http get requests with the </w:t>
+      </w:r>
+      <w:proofErr w:type="spellStart"/>
+      <w:r>
+        <w:t>sql</w:t>
+      </w:r>
+      <w:proofErr w:type="spellEnd"/>
+      <w:r>
+        <w:t xml:space="preserve"> command and information </w:t>
+      </w:r>
+      <w:proofErr w:type="spellStart"/>
+      <w:r>
+        <w:t>enconded</w:t>
+      </w:r>
+      <w:proofErr w:type="spellEnd"/>
+      <w:r>
+        <w:t xml:space="preserve"> (</w:t>
+      </w:r>
+      <w:proofErr w:type="spellStart"/>
+      <w:r>
+        <w:t>i.e</w:t>
+      </w:r>
+      <w:proofErr w:type="spellEnd"/>
+      <w:r>
+        <w:t xml:space="preserve"> to save a product make the request host/</w:t>
+      </w:r>
+      <w:proofErr w:type="spellStart"/>
+      <w:r>
+        <w:t>SaveProduct?id</w:t>
+      </w:r>
+      <w:proofErr w:type="spellEnd"/>
+      <w:r>
+        <w:t>=</w:t>
+      </w:r>
+      <w:proofErr w:type="spellStart"/>
+      <w:proofErr w:type="gramStart"/>
+      <w:r>
+        <w:t>id,name</w:t>
+      </w:r>
+      <w:proofErr w:type="spellEnd"/>
+      <w:proofErr w:type="gramEnd"/>
+      <w:r>
+        <w:t>=</w:t>
+      </w:r>
+      <w:proofErr w:type="spellStart"/>
+      <w:r>
+        <w:t>name,price</w:t>
+      </w:r>
+      <w:proofErr w:type="spellEnd"/>
+      <w:r>
+        <w:t>=</w:t>
+      </w:r>
+      <w:proofErr w:type="spellStart"/>
+      <w:r>
+        <w:t>price,quant</w:t>
+      </w:r>
+      <w:proofErr w:type="spellEnd"/>
+      <w:r>
+        <w:t xml:space="preserve">=q). The uses the data </w:t>
+      </w:r>
+      <w:proofErr w:type="spellStart"/>
+      <w:r>
+        <w:t>adapated</w:t>
+      </w:r>
+      <w:proofErr w:type="spellEnd"/>
+      <w:r>
+        <w:t xml:space="preserve"> on its local side.</w:t>
       </w:r>
       <w:bookmarkStart w:id="0" w:name="_GoBack"/>
       <w:bookmarkEnd w:id="0"/>

</xml_diff>